<commit_message>
cz4024 cheat sheet add DES steps
</commit_message>
<xml_diff>
--- a/CZ4024/CZ4024CheatSheet.docx
+++ b/CZ4024/CZ4024CheatSheet.docx
@@ -252,8 +252,13 @@
       <w:pPr>
         <w:pStyle w:val="Heading2"/>
       </w:pPr>
-      <w:r>
-        <w:t>Playfair Cipher</w:t>
+      <w:proofErr w:type="spellStart"/>
+      <w:r>
+        <w:t>Playfair</w:t>
+      </w:r>
+      <w:proofErr w:type="spellEnd"/>
+      <w:r>
+        <w:t xml:space="preserve"> Cipher</w:t>
       </w:r>
     </w:p>
     <w:tbl>
@@ -793,7 +798,23 @@
         <w:t>Repeating letters pair are separated with a fill</w:t>
       </w:r>
       <w:r>
-        <w:t>er letter, such as y, so that “balloon” would be treated as “ba ly lo on”</w:t>
+        <w:t>er letter, such as y, so that “balloon” would be treated as “</w:t>
+      </w:r>
+      <w:proofErr w:type="spellStart"/>
+      <w:r>
+        <w:t>ba</w:t>
+      </w:r>
+      <w:proofErr w:type="spellEnd"/>
+      <w:r>
+        <w:t xml:space="preserve"> </w:t>
+      </w:r>
+      <w:proofErr w:type="spellStart"/>
+      <w:r>
+        <w:t>ly</w:t>
+      </w:r>
+      <w:proofErr w:type="spellEnd"/>
+      <w:r>
+        <w:t xml:space="preserve"> lo on”</w:t>
       </w:r>
       <w:r>
         <w:t>.</w:t>
@@ -1208,7 +1229,15 @@
         <w:t>Polyalphabetic Ciphers</w:t>
       </w:r>
       <w:r>
-        <w:t xml:space="preserve"> (PolyC)</w:t>
+        <w:t xml:space="preserve"> (</w:t>
+      </w:r>
+      <w:proofErr w:type="spellStart"/>
+      <w:r>
+        <w:t>PolyC</w:t>
+      </w:r>
+      <w:proofErr w:type="spellEnd"/>
+      <w:r>
+        <w:t>)</w:t>
       </w:r>
     </w:p>
     <w:p>
@@ -1225,8 +1254,21 @@
       <w:pPr>
         <w:pStyle w:val="Heading2"/>
       </w:pPr>
-      <w:r>
-        <w:t>PolyC: Vigenere Cipher</w:t>
+      <w:proofErr w:type="spellStart"/>
+      <w:r>
+        <w:t>PolyC</w:t>
+      </w:r>
+      <w:proofErr w:type="spellEnd"/>
+      <w:r>
+        <w:t xml:space="preserve">: </w:t>
+      </w:r>
+      <w:proofErr w:type="spellStart"/>
+      <w:r>
+        <w:t>Vigenere</w:t>
+      </w:r>
+      <w:proofErr w:type="spellEnd"/>
+      <w:r>
+        <w:t xml:space="preserve"> Cipher</w:t>
       </w:r>
     </w:p>
     <w:p>
@@ -1550,8 +1592,21 @@
       <w:pPr>
         <w:pStyle w:val="Heading2"/>
       </w:pPr>
-      <w:r>
-        <w:t>PolyC: Vernam Cipher</w:t>
+      <w:proofErr w:type="spellStart"/>
+      <w:r>
+        <w:t>PolyC</w:t>
+      </w:r>
+      <w:proofErr w:type="spellEnd"/>
+      <w:r>
+        <w:t xml:space="preserve">: </w:t>
+      </w:r>
+      <w:proofErr w:type="spellStart"/>
+      <w:r>
+        <w:t>Vernam</w:t>
+      </w:r>
+      <w:proofErr w:type="spellEnd"/>
+      <w:r>
+        <w:t xml:space="preserve"> Cipher</w:t>
       </w:r>
     </w:p>
     <w:p>
@@ -2330,12 +2385,14 @@
       </m:oMathPara>
     </w:p>
     <w:p>
+      <w:proofErr w:type="spellStart"/>
       <w:r>
         <w:rPr>
           <w:i/>
         </w:rPr>
         <w:t>n|m</w:t>
       </w:r>
+      <w:proofErr w:type="spellEnd"/>
       <w:r>
         <w:t xml:space="preserve"> -&gt; m is divisible by n</w:t>
       </w:r>
@@ -2403,29 +2460,25 @@
       <w:r>
         <w:t xml:space="preserve">If </w:t>
       </w:r>
+      <w:proofErr w:type="spellStart"/>
       <w:r>
         <w:rPr>
           <w:i/>
         </w:rPr>
-        <w:t>c|</w:t>
-      </w:r>
-      <w:proofErr w:type="gramStart"/>
-      <w:r>
-        <w:rPr>
-          <w:i/>
-        </w:rPr>
-        <w:t>a</w:t>
-      </w:r>
-      <w:proofErr w:type="gramEnd"/>
+        <w:t>c|a</w:t>
+      </w:r>
+      <w:proofErr w:type="spellEnd"/>
       <w:r>
         <w:t xml:space="preserve"> and </w:t>
       </w:r>
+      <w:proofErr w:type="spellStart"/>
       <w:r>
         <w:rPr>
           <w:i/>
         </w:rPr>
         <w:t>c|b</w:t>
       </w:r>
+      <w:proofErr w:type="spellEnd"/>
       <w:r>
         <w:t xml:space="preserve"> </w:t>
       </w:r>
@@ -2754,8 +2807,13 @@
       </w:r>
     </w:p>
     <w:p>
-      <w:r>
-        <w:t>Bezout’s Identity:</w:t>
+      <w:proofErr w:type="spellStart"/>
+      <w:r>
+        <w:t>Bezout’s</w:t>
+      </w:r>
+      <w:proofErr w:type="spellEnd"/>
+      <w:r>
+        <w:t xml:space="preserve"> Identity:</w:t>
       </w:r>
     </w:p>
     <w:p>
@@ -4747,21 +4805,7 @@
           <w:rPr>
             <w:rFonts w:ascii="Cambria Math" w:hAnsi="Cambria Math"/>
           </w:rPr>
-          <m:t>{</m:t>
-        </m:r>
-        <w:proofErr w:type="gramStart"/>
-        <m:r>
-          <w:rPr>
-            <w:rFonts w:ascii="Cambria Math" w:hAnsi="Cambria Math"/>
-          </w:rPr>
-          <m:t>R,+</m:t>
-        </m:r>
-        <w:proofErr w:type="gramEnd"/>
-        <m:r>
-          <w:rPr>
-            <w:rFonts w:ascii="Cambria Math" w:hAnsi="Cambria Math"/>
-          </w:rPr>
-          <m:t>,×}</m:t>
+          <m:t>{R,+,×}</m:t>
         </m:r>
       </m:oMath>
       <w:r>
@@ -5941,7 +5985,15 @@
     </w:p>
     <w:p>
       <w:r>
-        <w:t>Use it to compute gcd:</w:t>
+        <w:t xml:space="preserve">Use it to compute </w:t>
+      </w:r>
+      <w:proofErr w:type="spellStart"/>
+      <w:r>
+        <w:t>gcd</w:t>
+      </w:r>
+      <w:proofErr w:type="spellEnd"/>
+      <w:r>
+        <w:t>:</w:t>
       </w:r>
     </w:p>
     <w:p>
@@ -7675,17 +7727,7 @@
           <w:rPr>
             <w:rFonts w:ascii="Cambria Math" w:hAnsi="Cambria Math"/>
           </w:rPr>
-          <m:t>&gt;</m:t>
-        </m:r>
-        <w:proofErr w:type="gramStart"/>
-        <m:r>
-          <m:rPr>
-            <m:sty m:val="p"/>
-          </m:rPr>
-          <w:rPr>
-            <w:rFonts w:ascii="Cambria Math" w:hAnsi="Cambria Math"/>
-          </w:rPr>
-          <m:t>1,</m:t>
+          <m:t>&gt;1,</m:t>
         </m:r>
         <m:r>
           <w:rPr>
@@ -7693,7 +7735,6 @@
           </w:rPr>
           <m:t>p</m:t>
         </m:r>
-        <w:proofErr w:type="gramEnd"/>
         <m:r>
           <m:rPr>
             <m:sty m:val="p"/>
@@ -7794,8 +7835,13 @@
       </m:oMathPara>
     </w:p>
     <w:p>
-      <w:r>
-        <w:t xml:space="preserve">i.f.f </w:t>
+      <w:proofErr w:type="spellStart"/>
+      <w:r>
+        <w:t>i.f.f</w:t>
+      </w:r>
+      <w:proofErr w:type="spellEnd"/>
+      <w:r>
+        <w:t xml:space="preserve"> </w:t>
       </w:r>
       <m:oMath>
         <m:r>
@@ -11688,8 +11734,13 @@
       <w:pPr>
         <w:pStyle w:val="Heading2"/>
       </w:pPr>
-      <w:r>
-        <w:t>Feistel Ciphers</w:t>
+      <w:proofErr w:type="spellStart"/>
+      <w:r>
+        <w:t>Feistel</w:t>
+      </w:r>
+      <w:proofErr w:type="spellEnd"/>
+      <w:r>
+        <w:t xml:space="preserve"> Ciphers</w:t>
       </w:r>
     </w:p>
     <w:p>
@@ -11795,7 +11846,15 @@
         <w:t>I</w:t>
       </w:r>
       <w:r>
-        <w:t>t is based on Feistal Structure</w:t>
+        <w:t xml:space="preserve">t is based on </w:t>
+      </w:r>
+      <w:proofErr w:type="spellStart"/>
+      <w:r>
+        <w:t>Feistal</w:t>
+      </w:r>
+      <w:proofErr w:type="spellEnd"/>
+      <w:r>
+        <w:t xml:space="preserve"> Structure</w:t>
       </w:r>
       <w:r>
         <w:t xml:space="preserve">. </w:t>
@@ -11810,8 +11869,63 @@
       </w:r>
     </w:p>
     <w:p>
-      <w:r>
-        <w:t>TK: Add more details?</w:t>
+      <w:pPr>
+        <w:pStyle w:val="Heading3"/>
+      </w:pPr>
+      <w:r>
+        <w:t>DES Steps</w:t>
+      </w:r>
+    </w:p>
+    <w:p>
+      <w:r>
+        <w:t>Splitting: The 64 bits input is split into two blocks of 32 bits.</w:t>
+      </w:r>
+    </w:p>
+    <w:p>
+      <w:r>
+        <w:t>Initial Permutation (IP): there is a permutation table that will guide they way we permute 32 bits input.</w:t>
+      </w:r>
+    </w:p>
+    <w:p>
+      <w:r>
+        <w:t xml:space="preserve">Expansion/permutation Table: 32 bits input is expanded into 48 bits by using an </w:t>
+      </w:r>
+      <w:r>
+        <w:lastRenderedPageBreak/>
+        <w:t>expansion table. The 48 bits input the XOR with 48 bits key.</w:t>
+      </w:r>
+    </w:p>
+    <w:p>
+      <w:r>
+        <w:t>Substitution / choice: The 48 bits input is split into 8 blocks, with 6 bits in each block. The first bit and last bit decide the row of S-box, the remaining four bits determine the column.</w:t>
+      </w:r>
+    </w:p>
+    <w:p>
+      <w:pPr>
+        <w:pStyle w:val="Heading3"/>
+      </w:pPr>
+      <w:r>
+        <w:t>DES Key generation</w:t>
+      </w:r>
+    </w:p>
+    <w:p>
+      <w:r>
+        <w:t xml:space="preserve">The 64 bits key is reduced to 56 bits by throwing away the last bits of 8 bits blocks. </w:t>
+      </w:r>
+    </w:p>
+    <w:p>
+      <w:r>
+        <w:t>The 56 bits key then go through Permuted Choice One and becomes 56 bits permutated key.</w:t>
+      </w:r>
+    </w:p>
+    <w:p>
+      <w:r>
+        <w:t>The 56 bits then go through a left circular shift. The number of left shifts for each round are different.</w:t>
+      </w:r>
+    </w:p>
+    <w:p>
+      <w:r>
+        <w:t>The 56 bits key then go through Permuted Choice Two. The permutation table has 8 positions that are not in the table. The result of this step is 48 bits key.</w:t>
       </w:r>
     </w:p>
     <w:p>
@@ -12032,7 +12146,6 @@
         <w:pStyle w:val="Heading2"/>
       </w:pPr>
       <w:r>
-        <w:lastRenderedPageBreak/>
         <w:t>Round Keys</w:t>
       </w:r>
     </w:p>
@@ -15260,8 +15373,13 @@
       <w:r>
         <w:t>, m</w:t>
       </w:r>
-      <w:r>
-        <w:t>ultiplication by 02 can be done by a-bit left shift followed by [if leftmost bit of original value is 1, XOR with 0001 1011]</w:t>
+      <w:proofErr w:type="spellStart"/>
+      <w:r>
+        <w:t>ultiplication</w:t>
+      </w:r>
+      <w:proofErr w:type="spellEnd"/>
+      <w:r>
+        <w:t xml:space="preserve"> by 02 can be done by a-bit left shift followed by [if leftmost bit of original value is 1, XOR with 0001 1011]</w:t>
       </w:r>
       <w:r>
         <w:t>. For inverse:</w:t>
@@ -16183,6 +16301,7 @@
         <w:pStyle w:val="Heading2"/>
       </w:pPr>
       <w:r>
+        <w:lastRenderedPageBreak/>
         <w:t>RSA Computation Optimizations</w:t>
       </w:r>
     </w:p>
@@ -17425,7 +17544,6 @@
     </w:p>
     <w:p>
       <w:r>
-        <w:lastRenderedPageBreak/>
         <w:t xml:space="preserve">If </w:t>
       </w:r>
       <m:oMath>
@@ -18418,8 +18536,6 @@
         </w:rPr>
         <w:t>P</w:t>
       </w:r>
-      <w:bookmarkStart w:id="0" w:name="_GoBack"/>
-      <w:bookmarkEnd w:id="0"/>
     </w:p>
     <w:p>
       <m:oMathPara>
@@ -18933,12 +19049,14 @@
       <w:r>
         <w:t xml:space="preserve">Attacker need to solve discrete logarithm. He knows </w:t>
       </w:r>
+      <w:proofErr w:type="spellStart"/>
       <w:r>
         <w:rPr>
           <w:i/>
         </w:rPr>
         <w:t>kG</w:t>
       </w:r>
+      <w:proofErr w:type="spellEnd"/>
       <w:r>
         <w:t xml:space="preserve"> and </w:t>
       </w:r>
@@ -20026,8 +20144,13 @@
       </m:oMathPara>
     </w:p>
     <w:p>
-      <w:r>
-        <w:t xml:space="preserve">Merkle-Damgard hash function construct: </w:t>
+      <w:proofErr w:type="spellStart"/>
+      <w:r>
+        <w:t>Merkle-Damgard</w:t>
+      </w:r>
+      <w:proofErr w:type="spellEnd"/>
+      <w:r>
+        <w:t xml:space="preserve"> hash function construct: </w:t>
       </w:r>
     </w:p>
     <w:p>
@@ -20371,6 +20494,7 @@
     </w:p>
     <w:p>
       <w:r>
+        <w:lastRenderedPageBreak/>
         <w:t xml:space="preserve">where </w:t>
       </w:r>
       <m:oMath>
@@ -21527,7 +21651,6 @@
     </w:p>
     <w:p>
       <w:r>
-        <w:lastRenderedPageBreak/>
         <w:t>Basic digital signature protocol:</w:t>
       </w:r>
     </w:p>
@@ -21921,8 +22044,13 @@
         <w:pStyle w:val="SmallListParagraph"/>
       </w:pPr>
       <w:r>
-        <w:t>padding1 and padding2 are strings of zeros</w:t>
-      </w:r>
+        <w:t xml:space="preserve">padding1 and padding2 are strings of </w:t>
+      </w:r>
+      <w:proofErr w:type="spellStart"/>
+      <w:r>
+        <w:t>zeros</w:t>
+      </w:r>
+      <w:proofErr w:type="spellEnd"/>
     </w:p>
     <w:p>
       <w:pPr>
@@ -21936,8 +22064,13 @@
       <w:pPr>
         <w:pStyle w:val="SmallListParagraph"/>
       </w:pPr>
-      <w:r>
-        <w:t>bc: a fixed hexadecimal value</w:t>
+      <w:proofErr w:type="spellStart"/>
+      <w:r>
+        <w:t>bc</w:t>
+      </w:r>
+      <w:proofErr w:type="spellEnd"/>
+      <w:r>
+        <w:t>: a fixed hexadecimal value</w:t>
       </w:r>
     </w:p>
     <w:p>
@@ -22032,8 +22165,13 @@
       <w:pPr>
         <w:pStyle w:val="Heading2"/>
       </w:pPr>
-      <w:r>
-        <w:t>ElGamal Digital Signature</w:t>
+      <w:proofErr w:type="spellStart"/>
+      <w:r>
+        <w:t>ElGamal</w:t>
+      </w:r>
+      <w:proofErr w:type="spellEnd"/>
+      <w:r>
+        <w:t xml:space="preserve"> Digital Signature</w:t>
       </w:r>
     </w:p>
     <w:p>
@@ -22588,6 +22726,7 @@
         <w:pStyle w:val="SmallListParagraph"/>
       </w:pPr>
       <w:r>
+        <w:lastRenderedPageBreak/>
         <w:t xml:space="preserve">The signature is </w:t>
       </w:r>
       <m:oMath>
@@ -23136,8 +23275,13 @@
         <w:t>Yield shorte</w:t>
       </w:r>
       <w:r>
-        <w:t>r signatures than ElGamal</w:t>
-      </w:r>
+        <w:t xml:space="preserve">r signatures than </w:t>
+      </w:r>
+      <w:proofErr w:type="spellStart"/>
+      <w:r>
+        <w:t>ElGamal</w:t>
+      </w:r>
+      <w:proofErr w:type="spellEnd"/>
     </w:p>
     <w:p>
       <w:r>
@@ -23983,7 +24127,6 @@
         <w:pStyle w:val="SmallListParagraph"/>
       </w:pPr>
       <w:r>
-        <w:lastRenderedPageBreak/>
         <w:t xml:space="preserve">Compute </w:t>
       </w:r>
       <m:oMath>
@@ -24368,6 +24511,22 @@
     </w:p>
     <w:p>
       <w:r>
+        <w:t xml:space="preserve">We use shared secret to derive session key. </w:t>
+      </w:r>
+      <w:r>
+        <w:t>S</w:t>
+      </w:r>
+      <w:r>
+        <w:t>ession key can limit the available cipher texts for cryptanalysis attack, avoid long term sto</w:t>
+      </w:r>
+      <w:bookmarkStart w:id="0" w:name="_GoBack"/>
+      <w:bookmarkEnd w:id="0"/>
+      <w:r>
+        <w:t>rage of large number of session keys, create independence across communication session.</w:t>
+      </w:r>
+    </w:p>
+    <w:p>
+      <w:r>
         <w:t xml:space="preserve">Perfect Forward Secrecy: a protocol satisfies this property if compromise of long-term keys does not compromise past session keys. </w:t>
       </w:r>
     </w:p>
@@ -24425,7 +24584,15 @@
         </m:r>
       </m:oMath>
       <w:r>
-        <w:t xml:space="preserve">symmetric keys. By using Key Distribution Center, we only need to store </w:t>
+        <w:t>sy</w:t>
+      </w:r>
+      <w:proofErr w:type="spellStart"/>
+      <w:r>
+        <w:t>mmetric</w:t>
+      </w:r>
+      <w:proofErr w:type="spellEnd"/>
+      <w:r>
+        <w:t xml:space="preserve"> keys. By using Key Distribution Center, we only need to store </w:t>
       </w:r>
       <w:r>
         <w:rPr>
@@ -26299,6 +26466,7 @@
         <w:pStyle w:val="Heading2"/>
       </w:pPr>
       <w:r>
+        <w:lastRenderedPageBreak/>
         <w:t>Key Transport using Public-Key Authority</w:t>
       </w:r>
     </w:p>
@@ -27456,7 +27624,6 @@
         <w:pStyle w:val="Heading3"/>
       </w:pPr>
       <w:r>
-        <w:lastRenderedPageBreak/>
         <w:t>Ticket-granting ticket</w:t>
       </w:r>
     </w:p>
@@ -30336,6 +30503,7 @@
         <w:pStyle w:val="Heading1"/>
       </w:pPr>
       <w:r>
+        <w:lastRenderedPageBreak/>
         <w:t>Missing List</w:t>
       </w:r>
     </w:p>
@@ -30406,7 +30574,15 @@
     </w:p>
     <w:p>
       <w:r>
-        <w:t>Chapter 6: ElGamal, reuse of key, attack</w:t>
+        <w:t xml:space="preserve">Chapter 6: </w:t>
+      </w:r>
+      <w:proofErr w:type="spellStart"/>
+      <w:r>
+        <w:t>ElGamal</w:t>
+      </w:r>
+      <w:proofErr w:type="spellEnd"/>
+      <w:r>
+        <w:t>, reuse of key, attack</w:t>
       </w:r>
     </w:p>
     <w:p>
@@ -32259,7 +32435,7 @@
 </file>
 
 <file path=customXml/itemProps1.xml><?xml version="1.0" encoding="utf-8"?>
-<ds:datastoreItem xmlns:ds="http://schemas.openxmlformats.org/officeDocument/2006/customXml" ds:itemID="{719999FF-504B-3A49-A0B1-ECD871CE1E03}">
+<ds:datastoreItem xmlns:ds="http://schemas.openxmlformats.org/officeDocument/2006/customXml" ds:itemID="{2BF1DF49-3BC6-7D4D-B4DE-6C7AECED4DCE}">
   <ds:schemaRefs>
     <ds:schemaRef ds:uri="http://schemas.openxmlformats.org/officeDocument/2006/bibliography"/>
   </ds:schemaRefs>

</xml_diff>